<commit_message>
2 edit .docx file
</commit_message>
<xml_diff>
--- a/newfile.docx
+++ b/newfile.docx
@@ -14,6 +14,26 @@
         </w:rPr>
         <w:t>Edit file 1</w:t>
       </w:r>
+    </w:p>
+    <w:p>
+      <w:pPr>
+        <w:rPr>
+          <w:lang w:val="en-US"/>
+        </w:rPr>
+      </w:pPr>
+      <w:r>
+        <w:rPr>
+          <w:lang w:val="en-US"/>
+        </w:rPr>
+        <w:t>Edit file 2</w:t>
+      </w:r>
+    </w:p>
+    <w:p>
+      <w:pPr>
+        <w:rPr>
+          <w:lang w:val="en-US"/>
+        </w:rPr>
+      </w:pPr>
     </w:p>
     <w:sectPr>
       <w:pgSz w:w="11906" w:h="16838"/>
@@ -184,6 +204,7 @@
   <w:style w:type="paragraph" w:default="1" w:styleId="a">
     <w:name w:val="Normal"/>
     <w:qFormat/>
+    <w:rsid w:val="006A089F"/>
   </w:style>
   <w:style w:type="character" w:default="1" w:styleId="a0">
     <w:name w:val="Default Paragraph Font"/>

</xml_diff>